<commit_message>
index links font size adjusted
</commit_message>
<xml_diff>
--- a/assets/Raymond Song - Resume.docx
+++ b/assets/Raymond Song - Resume.docx
@@ -250,6 +250,8 @@
           <w:szCs w:val="22"/>
         </w:rPr>
       </w:pPr>
+      <w:bookmarkStart w:id="0" w:name="_GoBack"/>
+      <w:bookmarkEnd w:id="0"/>
     </w:p>
     <w:p>
       <w:pPr>
@@ -443,7 +445,7 @@
           <w:sz w:val="22"/>
           <w:szCs w:val="22"/>
         </w:rPr>
-        <w:t>Firebase</w:t>
+        <w:t>AJAX</w:t>
       </w:r>
     </w:p>
     <w:p>
@@ -457,8 +459,8 @@
           <w:szCs w:val="24"/>
         </w:rPr>
       </w:pPr>
-      <w:bookmarkStart w:id="0" w:name="_q7q7wjcyln3m" w:colFirst="0" w:colLast="0"/>
-      <w:bookmarkEnd w:id="0"/>
+      <w:bookmarkStart w:id="1" w:name="_q7q7wjcyln3m" w:colFirst="0" w:colLast="0"/>
+      <w:bookmarkEnd w:id="1"/>
       <w:r>
         <w:rPr>
           <w:rFonts w:ascii="Roboto" w:eastAsia="Open Sans Light" w:hAnsi="Roboto" w:cs="Open Sans Light"/>
@@ -529,8 +531,6 @@
         </w:rPr>
         <w:t>History of producing well under pressure in a fast-paced sales environment</w:t>
       </w:r>
-      <w:bookmarkStart w:id="1" w:name="_GoBack"/>
-      <w:bookmarkEnd w:id="1"/>
     </w:p>
     <w:p>
       <w:pPr>

</xml_diff>